<commit_message>
Figured out class template.
</commit_message>
<xml_diff>
--- a/Saved/Transfer_Judgment_Entry_Test.docx
+++ b/Saved/Transfer_Judgment_Entry_Test.docx
@@ -512,7 +512,7 @@
           <w:sz w:val="26"/>
           <w:szCs w:val="26"/>
         </w:rPr>
-        <w:t xml:space="preserve">Justin Kudela</w:t>
+        <w:t xml:space="preserve">asdf</w:t>
       </w:r>
       <w:r>
         <w:rPr>
@@ -1144,7 +1144,7 @@
           <w:sz w:val="26"/>
           <w:szCs w:val="26"/>
         </w:rPr>
-        <w:t xml:space="preserve">Justin Kudela</w:t>
+        <w:t xml:space="preserve">asdf</w:t>
       </w:r>
       <w:r>
         <w:rPr>
@@ -1300,7 +1300,7 @@
           <w:sz w:val="26"/>
           <w:szCs w:val="26"/>
         </w:rPr>
-        <w:t xml:space="preserve">Justin Kudela</w:t>
+        <w:t xml:space="preserve">asdf</w:t>
       </w:r>
     </w:p>
     <w:p>

</xml_diff>